<commit_message>
se envia actas para revision
</commit_message>
<xml_diff>
--- a/Actas/Acta febrero 16.docx
+++ b/Actas/Acta febrero 16.docx
@@ -23,10 +23,10 @@
           <wp:anchor distT="114300" distB="114300" distL="114300" distR="114300" simplePos="0" relativeHeight="251678720" behindDoc="0" locked="0" layoutInCell="1" hidden="0" allowOverlap="1">
             <wp:simplePos x="0" y="0"/>
             <wp:positionH relativeFrom="column">
-              <wp:posOffset>5314950</wp:posOffset>
+              <wp:posOffset>-38100</wp:posOffset>
             </wp:positionH>
             <wp:positionV relativeFrom="paragraph">
-              <wp:posOffset>114300</wp:posOffset>
+              <wp:posOffset>-133350</wp:posOffset>
             </wp:positionV>
             <wp:extent cx="995363" cy="995363"/>
             <wp:effectExtent l="0" t="0" r="0" b="0"/>
@@ -254,7 +254,7 @@
           </mc:Choice>
           <mc:Fallback>
             <w:pict>
-              <v:shapetype w14:anchorId="5DD02FF0" id="_x0000_t32" coordsize="21600,21600" o:spt="32" o:oned="t" path="m,l21600,21600e" filled="f">
+              <v:shapetype w14:anchorId="1F966C70" id="_x0000_t32" coordsize="21600,21600" o:spt="32" o:oned="t" path="m,l21600,21600e" filled="f">
                 <v:path arrowok="t" fillok="f" o:connecttype="none"/>
                 <o:lock v:ext="edit" shapetype="t"/>
               </v:shapetype>
@@ -321,7 +321,7 @@
           </mc:Choice>
           <mc:Fallback>
             <w:pict>
-              <v:shape w14:anchorId="5BB264D2" id="Conector recto de flecha 51" o:spid="_x0000_s1026" type="#_x0000_t32" style="position:absolute;margin-left:0;margin-top:14pt;width:1pt;height:39.35pt;z-index:251680768;visibility:visible;mso-wrap-style:square;mso-wrap-distance-left:0;mso-wrap-distance-top:0;mso-wrap-distance-right:0;mso-wrap-distance-bottom:0;mso-position-horizontal:absolute;mso-position-horizontal-relative:text;mso-position-vertical:absolute;mso-position-vertical-relative:text" o:gfxdata="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" filled="t">
+              <v:shape w14:anchorId="20B28F7D" id="Conector recto de flecha 51" o:spid="_x0000_s1026" type="#_x0000_t32" style="position:absolute;margin-left:0;margin-top:14pt;width:1pt;height:39.35pt;z-index:251680768;visibility:visible;mso-wrap-style:square;mso-wrap-distance-left:0;mso-wrap-distance-top:0;mso-wrap-distance-right:0;mso-wrap-distance-bottom:0;mso-position-horizontal:absolute;mso-position-horizontal-relative:text;mso-position-vertical:absolute;mso-position-vertical-relative:text" o:gfxdata="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" filled="t">
                 <v:stroke joinstyle="miter"/>
                 <w10:wrap type="square"/>
               </v:shape>
@@ -384,7 +384,7 @@
           </mc:Choice>
           <mc:Fallback>
             <w:pict>
-              <v:shape w14:anchorId="29F8A12D" id="Conector recto de flecha 24" o:spid="_x0000_s1026" type="#_x0000_t32" style="position:absolute;margin-left:505pt;margin-top:14pt;width:1pt;height:39.35pt;z-index:251681792;visibility:visible;mso-wrap-style:square;mso-wrap-distance-left:0;mso-wrap-distance-top:0;mso-wrap-distance-right:0;mso-wrap-distance-bottom:0;mso-position-horizontal:absolute;mso-position-horizontal-relative:text;mso-position-vertical:absolute;mso-position-vertical-relative:text" o:gfxdata="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" filled="t">
+              <v:shape w14:anchorId="4BD58B3C" id="Conector recto de flecha 24" o:spid="_x0000_s1026" type="#_x0000_t32" style="position:absolute;margin-left:505pt;margin-top:14pt;width:1pt;height:39.35pt;z-index:251681792;visibility:visible;mso-wrap-style:square;mso-wrap-distance-left:0;mso-wrap-distance-top:0;mso-wrap-distance-right:0;mso-wrap-distance-bottom:0;mso-position-horizontal:absolute;mso-position-horizontal-relative:text;mso-position-vertical:absolute;mso-position-vertical-relative:text" o:gfxdata="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" filled="t">
                 <v:stroke joinstyle="miter"/>
                 <w10:wrap type="square"/>
               </v:shape>
@@ -447,7 +447,7 @@
           </mc:Choice>
           <mc:Fallback>
             <w:pict>
-              <v:shape w14:anchorId="4E9C3028" id="Conector recto de flecha 44" o:spid="_x0000_s1026" type="#_x0000_t32" style="position:absolute;margin-left:0;margin-top:53pt;width:506.55pt;height:1pt;z-index:251682816;visibility:visible;mso-wrap-style:square;mso-wrap-distance-left:0;mso-wrap-distance-top:0;mso-wrap-distance-right:0;mso-wrap-distance-bottom:0;mso-position-horizontal:absolute;mso-position-horizontal-relative:text;mso-position-vertical:absolute;mso-position-vertical-relative:text" o:gfxdata="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" filled="t">
+              <v:shape w14:anchorId="5FF0552A" id="Conector recto de flecha 44" o:spid="_x0000_s1026" type="#_x0000_t32" style="position:absolute;margin-left:0;margin-top:53pt;width:506.55pt;height:1pt;z-index:251682816;visibility:visible;mso-wrap-style:square;mso-wrap-distance-left:0;mso-wrap-distance-top:0;mso-wrap-distance-right:0;mso-wrap-distance-bottom:0;mso-position-horizontal:absolute;mso-position-horizontal-relative:text;mso-position-vertical:absolute;mso-position-vertical-relative:text" o:gfxdata="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" filled="t">
                 <v:stroke joinstyle="miter"/>
                 <w10:wrap type="square"/>
               </v:shape>
@@ -945,8 +945,10 @@
               <w:rPr>
                 <w:rFonts w:ascii="Arial" w:eastAsia="Arial" w:hAnsi="Arial" w:cs="Arial"/>
               </w:rPr>
-              <w:t>Juan Carlos Hurtado</w:t>
+              <w:t>Juan Sebastian Plaza</w:t>
             </w:r>
+            <w:bookmarkStart w:id="0" w:name="_GoBack"/>
+            <w:bookmarkEnd w:id="0"/>
           </w:p>
           <w:p>
             <w:pPr>
@@ -1265,6 +1267,7 @@
                 <w:rFonts w:ascii="Times New Roman" w:eastAsia="Times New Roman" w:hAnsi="Times New Roman" w:cs="Times New Roman"/>
                 <w:sz w:val="24"/>
                 <w:szCs w:val="24"/>
+                <w:lang w:val="es-CO"/>
               </w:rPr>
             </w:pPr>
           </w:p>
@@ -1287,6 +1290,7 @@
                 <w:rFonts w:ascii="Times New Roman" w:eastAsia="Times New Roman" w:hAnsi="Times New Roman" w:cs="Times New Roman"/>
                 <w:sz w:val="24"/>
                 <w:szCs w:val="24"/>
+                <w:lang w:val="es-CO"/>
               </w:rPr>
             </w:pPr>
           </w:p>
@@ -1305,10 +1309,29 @@
             <w:pPr>
               <w:widowControl w:val="0"/>
               <w:spacing w:after="0" w:line="240" w:lineRule="auto"/>
+              <w:ind w:left="180"/>
+              <w:rPr>
+                <w:rFonts w:ascii="Arial" w:eastAsia="Arial" w:hAnsi="Arial" w:cs="Arial"/>
+                <w:lang w:val="es-CO"/>
+              </w:rPr>
+            </w:pPr>
+            <w:r>
+              <w:rPr>
+                <w:rFonts w:ascii="Arial" w:eastAsia="Arial" w:hAnsi="Arial" w:cs="Arial"/>
+                <w:lang w:val="es-CO"/>
+              </w:rPr>
+              <w:t>Revisión de tareas y aclaración de dudas</w:t>
+            </w:r>
+          </w:p>
+          <w:p>
+            <w:pPr>
+              <w:widowControl w:val="0"/>
+              <w:spacing w:after="0" w:line="240" w:lineRule="auto"/>
               <w:rPr>
                 <w:rFonts w:ascii="Times New Roman" w:eastAsia="Times New Roman" w:hAnsi="Times New Roman" w:cs="Times New Roman"/>
                 <w:sz w:val="24"/>
                 <w:szCs w:val="24"/>
+                <w:lang w:val="es-CO"/>
               </w:rPr>
             </w:pPr>
           </w:p>
@@ -1336,6 +1359,7 @@
                 <w:rFonts w:ascii="Times New Roman" w:eastAsia="Times New Roman" w:hAnsi="Times New Roman" w:cs="Times New Roman"/>
                 <w:sz w:val="24"/>
                 <w:szCs w:val="24"/>
+                <w:lang w:val="es-CO"/>
               </w:rPr>
             </w:pPr>
           </w:p>
@@ -1358,6 +1382,7 @@
                 <w:rFonts w:ascii="Times New Roman" w:eastAsia="Times New Roman" w:hAnsi="Times New Roman" w:cs="Times New Roman"/>
                 <w:sz w:val="24"/>
                 <w:szCs w:val="24"/>
+                <w:lang w:val="es-CO"/>
               </w:rPr>
             </w:pPr>
           </w:p>
@@ -1380,6 +1405,7 @@
                 <w:rFonts w:ascii="Times New Roman" w:eastAsia="Times New Roman" w:hAnsi="Times New Roman" w:cs="Times New Roman"/>
                 <w:sz w:val="24"/>
                 <w:szCs w:val="24"/>
+                <w:lang w:val="es-CO"/>
               </w:rPr>
             </w:pPr>
           </w:p>
@@ -1407,6 +1433,7 @@
                 <w:rFonts w:ascii="Times New Roman" w:eastAsia="Times New Roman" w:hAnsi="Times New Roman" w:cs="Times New Roman"/>
                 <w:sz w:val="20"/>
                 <w:szCs w:val="20"/>
+                <w:lang w:val="es-CO"/>
               </w:rPr>
             </w:pPr>
           </w:p>
@@ -1429,6 +1456,7 @@
                 <w:rFonts w:ascii="Times New Roman" w:eastAsia="Times New Roman" w:hAnsi="Times New Roman" w:cs="Times New Roman"/>
                 <w:sz w:val="20"/>
                 <w:szCs w:val="20"/>
+                <w:lang w:val="es-CO"/>
               </w:rPr>
             </w:pPr>
           </w:p>
@@ -1451,6 +1479,7 @@
                 <w:rFonts w:ascii="Times New Roman" w:eastAsia="Times New Roman" w:hAnsi="Times New Roman" w:cs="Times New Roman"/>
                 <w:sz w:val="20"/>
                 <w:szCs w:val="20"/>
+                <w:lang w:val="es-CO"/>
               </w:rPr>
             </w:pPr>
           </w:p>
@@ -1552,6 +1581,7 @@
               <w:rPr>
                 <w:rFonts w:ascii="Arial" w:eastAsia="Arial" w:hAnsi="Arial" w:cs="Arial"/>
                 <w:b/>
+                <w:lang w:val="es-CO"/>
               </w:rPr>
             </w:pPr>
           </w:p>
@@ -1564,6 +1594,7 @@
               <w:rPr>
                 <w:rFonts w:ascii="Arial" w:eastAsia="Arial" w:hAnsi="Arial" w:cs="Arial"/>
                 <w:b/>
+                <w:lang w:val="es-CO"/>
               </w:rPr>
             </w:pPr>
           </w:p>
@@ -1583,7 +1614,42 @@
                 <w:rFonts w:ascii="Arial" w:eastAsia="Arial" w:hAnsi="Arial" w:cs="Arial"/>
                 <w:lang w:val="es-CO"/>
               </w:rPr>
-              <w:t xml:space="preserve">revisión de las tareas asignadas y entre todos ir enriquecer cada una de las mismas ya que fueron asignadas a cada integrante para facilitar el desarrollo del proyecto integrado; pero todos debemos estar enterados del avance y de las cosas que faltan para realizar. </w:t>
+              <w:t xml:space="preserve">Se realizó </w:t>
+            </w:r>
+            <w:r>
+              <w:rPr>
+                <w:rFonts w:ascii="Arial" w:eastAsia="Arial" w:hAnsi="Arial" w:cs="Arial"/>
+                <w:lang w:val="es-CO"/>
+              </w:rPr>
+              <w:t>revisión de las</w:t>
+            </w:r>
+            <w:r>
+              <w:rPr>
+                <w:rFonts w:ascii="Arial" w:eastAsia="Arial" w:hAnsi="Arial" w:cs="Arial"/>
+                <w:lang w:val="es-CO"/>
+              </w:rPr>
+              <w:t xml:space="preserve"> tareas asignadas y entre todos debemos enriquecer</w:t>
+            </w:r>
+            <w:r>
+              <w:rPr>
+                <w:rFonts w:ascii="Arial" w:eastAsia="Arial" w:hAnsi="Arial" w:cs="Arial"/>
+                <w:lang w:val="es-CO"/>
+              </w:rPr>
+              <w:t xml:space="preserve"> cada una de las mismas ya que fueron asignadas a cada integrante para facilitar el desarrollo del proyecto integrado; pero todos debemos estar ent</w:t>
+            </w:r>
+            <w:r>
+              <w:rPr>
+                <w:rFonts w:ascii="Arial" w:eastAsia="Arial" w:hAnsi="Arial" w:cs="Arial"/>
+                <w:lang w:val="es-CO"/>
+              </w:rPr>
+              <w:t>erados del avance y de las tareas</w:t>
+            </w:r>
+            <w:r>
+              <w:rPr>
+                <w:rFonts w:ascii="Arial" w:eastAsia="Arial" w:hAnsi="Arial" w:cs="Arial"/>
+                <w:lang w:val="es-CO"/>
+              </w:rPr>
+              <w:t xml:space="preserve"> que faltan para realizar. </w:t>
             </w:r>
           </w:p>
           <w:p>
@@ -1597,6 +1663,49 @@
                 <w:lang w:val="es-CO"/>
               </w:rPr>
             </w:pPr>
+          </w:p>
+          <w:p>
+            <w:pPr>
+              <w:widowControl w:val="0"/>
+              <w:spacing w:after="0" w:line="240" w:lineRule="auto"/>
+              <w:ind w:left="180"/>
+              <w:jc w:val="both"/>
+              <w:rPr>
+                <w:rFonts w:ascii="Arial" w:eastAsia="Arial" w:hAnsi="Arial" w:cs="Arial"/>
+                <w:lang w:val="es-CO"/>
+              </w:rPr>
+            </w:pPr>
+            <w:r>
+              <w:rPr>
+                <w:rFonts w:ascii="Arial" w:eastAsia="Arial" w:hAnsi="Arial" w:cs="Arial"/>
+                <w:lang w:val="es-CO"/>
+              </w:rPr>
+              <w:t xml:space="preserve">Se aclararon dudas que tenias del avance del proyecto respecto a los archivos que se están realizando para la entrega del proyecto </w:t>
+            </w:r>
+            <w:r>
+              <w:rPr>
+                <w:rFonts w:ascii="Arial" w:eastAsia="Arial" w:hAnsi="Arial" w:cs="Arial"/>
+                <w:lang w:val="es-CO"/>
+              </w:rPr>
+              <w:lastRenderedPageBreak/>
+              <w:t xml:space="preserve">en github en el </w:t>
+            </w:r>
+            <w:r>
+              <w:rPr>
+                <w:rFonts w:ascii="Times New Roman" w:eastAsia="Times New Roman" w:hAnsi="Times New Roman" w:cs="Times New Roman"/>
+                <w:sz w:val="24"/>
+                <w:szCs w:val="24"/>
+                <w:lang w:val="es-CO"/>
+              </w:rPr>
+              <w:t>repositorio llamado integradorAnexos</w:t>
+            </w:r>
+            <w:r>
+              <w:rPr>
+                <w:rFonts w:ascii="Arial" w:eastAsia="Arial" w:hAnsi="Arial" w:cs="Arial"/>
+                <w:lang w:val="es-CO"/>
+              </w:rPr>
+              <w:t>.</w:t>
+            </w:r>
           </w:p>
           <w:p>
             <w:pPr>
@@ -1758,7 +1867,7 @@
                 <w:szCs w:val="24"/>
                 <w:lang w:val="es-CO"/>
               </w:rPr>
-              <w:t>en github de como cada</w:t>
+              <w:t>en</w:t>
             </w:r>
             <w:r>
               <w:rPr>
@@ -1767,7 +1876,7 @@
                 <w:szCs w:val="24"/>
                 <w:lang w:val="es-CO"/>
               </w:rPr>
-              <w:t xml:space="preserve"> mi</w:t>
+              <w:t xml:space="preserve"> github de como cada</w:t>
             </w:r>
             <w:r>
               <w:rPr>
@@ -1776,7 +1885,58 @@
                 <w:szCs w:val="24"/>
                 <w:lang w:val="es-CO"/>
               </w:rPr>
+              <w:t xml:space="preserve"> mi</w:t>
+            </w:r>
+            <w:r>
+              <w:rPr>
+                <w:rFonts w:ascii="Times New Roman" w:eastAsia="Times New Roman" w:hAnsi="Times New Roman" w:cs="Times New Roman"/>
+                <w:sz w:val="24"/>
+                <w:szCs w:val="24"/>
+                <w:lang w:val="es-CO"/>
+              </w:rPr>
               <w:t>embro del equipo puede participar en el proyecto</w:t>
+            </w:r>
+            <w:r>
+              <w:rPr>
+                <w:rFonts w:ascii="Times New Roman" w:eastAsia="Times New Roman" w:hAnsi="Times New Roman" w:cs="Times New Roman"/>
+                <w:sz w:val="24"/>
+                <w:szCs w:val="24"/>
+                <w:lang w:val="es-CO"/>
+              </w:rPr>
+              <w:t xml:space="preserve"> y realizar sugerencias a los dueños de cada repositorio. </w:t>
+            </w:r>
+          </w:p>
+          <w:p>
+            <w:pPr>
+              <w:widowControl w:val="0"/>
+              <w:spacing w:after="0" w:line="240" w:lineRule="auto"/>
+              <w:rPr>
+                <w:rFonts w:ascii="Times New Roman" w:eastAsia="Times New Roman" w:hAnsi="Times New Roman" w:cs="Times New Roman"/>
+                <w:sz w:val="24"/>
+                <w:szCs w:val="24"/>
+                <w:lang w:val="es-CO"/>
+              </w:rPr>
+            </w:pPr>
+          </w:p>
+          <w:p>
+            <w:pPr>
+              <w:widowControl w:val="0"/>
+              <w:spacing w:after="0" w:line="240" w:lineRule="auto"/>
+              <w:rPr>
+                <w:rFonts w:ascii="Times New Roman" w:eastAsia="Times New Roman" w:hAnsi="Times New Roman" w:cs="Times New Roman"/>
+                <w:sz w:val="24"/>
+                <w:szCs w:val="24"/>
+                <w:lang w:val="es-CO"/>
+              </w:rPr>
+            </w:pPr>
+            <w:r>
+              <w:rPr>
+                <w:rFonts w:ascii="Times New Roman" w:eastAsia="Times New Roman" w:hAnsi="Times New Roman" w:cs="Times New Roman"/>
+                <w:sz w:val="24"/>
+                <w:szCs w:val="24"/>
+                <w:lang w:val="es-CO"/>
+              </w:rPr>
+              <w:t>Se asignan tareas nuevas en Trello</w:t>
             </w:r>
           </w:p>
         </w:tc>
@@ -1848,7 +2008,7 @@
           </mc:Choice>
           <mc:Fallback>
             <w:pict>
-              <v:shape w14:anchorId="70BAEB2C" id="Conector recto de flecha 10" o:spid="_x0000_s1026" type="#_x0000_t32" style="position:absolute;margin-left:0;margin-top:60pt;width:506.55pt;height:1pt;z-index:251683840;visibility:visible;mso-wrap-style:square;mso-wrap-distance-left:0;mso-wrap-distance-top:0;mso-wrap-distance-right:0;mso-wrap-distance-bottom:0;mso-position-horizontal:absolute;mso-position-horizontal-relative:text;mso-position-vertical:absolute;mso-position-vertical-relative:text" o:gfxdata="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" filled="t">
+              <v:shape w14:anchorId="3E4158E9" id="Conector recto de flecha 10" o:spid="_x0000_s1026" type="#_x0000_t32" style="position:absolute;margin-left:0;margin-top:60pt;width:506.55pt;height:1pt;z-index:251683840;visibility:visible;mso-wrap-style:square;mso-wrap-distance-left:0;mso-wrap-distance-top:0;mso-wrap-distance-right:0;mso-wrap-distance-bottom:0;mso-position-horizontal:absolute;mso-position-horizontal-relative:text;mso-position-vertical:absolute;mso-position-vertical-relative:text" o:gfxdata="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" filled="t">
                 <v:stroke joinstyle="miter"/>
                 <w10:wrap type="square"/>
               </v:shape>
@@ -1911,7 +2071,7 @@
           </mc:Choice>
           <mc:Fallback>
             <w:pict>
-              <v:shape w14:anchorId="48ECB119" id="Conector recto de flecha 52" o:spid="_x0000_s1026" type="#_x0000_t32" style="position:absolute;margin-left:0;margin-top:11pt;width:1pt;height:49.25pt;z-index:251684864;visibility:visible;mso-wrap-style:square;mso-wrap-distance-left:0;mso-wrap-distance-top:0;mso-wrap-distance-right:0;mso-wrap-distance-bottom:0;mso-position-horizontal:absolute;mso-position-horizontal-relative:text;mso-position-vertical:absolute;mso-position-vertical-relative:text" o:gfxdata="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" filled="t">
+              <v:shape w14:anchorId="106627AD" id="Conector recto de flecha 52" o:spid="_x0000_s1026" type="#_x0000_t32" style="position:absolute;margin-left:0;margin-top:11pt;width:1pt;height:49.25pt;z-index:251684864;visibility:visible;mso-wrap-style:square;mso-wrap-distance-left:0;mso-wrap-distance-top:0;mso-wrap-distance-right:0;mso-wrap-distance-bottom:0;mso-position-horizontal:absolute;mso-position-horizontal-relative:text;mso-position-vertical:absolute;mso-position-vertical-relative:text" o:gfxdata="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" filled="t">
                 <v:stroke joinstyle="miter"/>
                 <w10:wrap type="square"/>
               </v:shape>
@@ -1974,7 +2134,7 @@
           </mc:Choice>
           <mc:Fallback>
             <w:pict>
-              <v:shape w14:anchorId="49E61D16" id="Conector recto de flecha 36" o:spid="_x0000_s1026" type="#_x0000_t32" style="position:absolute;margin-left:0;margin-top:11pt;width:506.55pt;height:1pt;z-index:251685888;visibility:visible;mso-wrap-style:square;mso-wrap-distance-left:0;mso-wrap-distance-top:0;mso-wrap-distance-right:0;mso-wrap-distance-bottom:0;mso-position-horizontal:absolute;mso-position-horizontal-relative:text;mso-position-vertical:absolute;mso-position-vertical-relative:text" o:gfxdata="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" filled="t">
+              <v:shape w14:anchorId="1C230EBB" id="Conector recto de flecha 36" o:spid="_x0000_s1026" type="#_x0000_t32" style="position:absolute;margin-left:0;margin-top:11pt;width:506.55pt;height:1pt;z-index:251685888;visibility:visible;mso-wrap-style:square;mso-wrap-distance-left:0;mso-wrap-distance-top:0;mso-wrap-distance-right:0;mso-wrap-distance-bottom:0;mso-position-horizontal:absolute;mso-position-horizontal-relative:text;mso-position-vertical:absolute;mso-position-vertical-relative:text" o:gfxdata="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" filled="t">
                 <v:stroke joinstyle="miter"/>
                 <w10:wrap type="square"/>
               </v:shape>
@@ -2037,7 +2197,7 @@
           </mc:Choice>
           <mc:Fallback>
             <w:pict>
-              <v:shape w14:anchorId="3D835A79" id="Conector recto de flecha 15" o:spid="_x0000_s1026" type="#_x0000_t32" style="position:absolute;margin-left:505pt;margin-top:11pt;width:1pt;height:49.25pt;z-index:251686912;visibility:visible;mso-wrap-style:square;mso-wrap-distance-left:0;mso-wrap-distance-top:0;mso-wrap-distance-right:0;mso-wrap-distance-bottom:0;mso-position-horizontal:absolute;mso-position-horizontal-relative:text;mso-position-vertical:absolute;mso-position-vertical-relative:text" o:gfxdata="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" filled="t">
+              <v:shape w14:anchorId="73623DD0" id="Conector recto de flecha 15" o:spid="_x0000_s1026" type="#_x0000_t32" style="position:absolute;margin-left:505pt;margin-top:11pt;width:1pt;height:49.25pt;z-index:251686912;visibility:visible;mso-wrap-style:square;mso-wrap-distance-left:0;mso-wrap-distance-top:0;mso-wrap-distance-right:0;mso-wrap-distance-bottom:0;mso-position-horizontal:absolute;mso-position-horizontal-relative:text;mso-position-vertical:absolute;mso-position-vertical-relative:text" o:gfxdata="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" filled="t">
                 <v:stroke joinstyle="miter"/>
                 <w10:wrap type="square"/>
               </v:shape>
@@ -2120,7 +2280,7 @@
           </mc:Choice>
           <mc:Fallback>
             <w:pict>
-              <v:shape w14:anchorId="518BCF82" id="Conector recto de flecha 45" o:spid="_x0000_s1026" type="#_x0000_t32" style="position:absolute;margin-left:505pt;margin-top:43pt;width:1pt;height:25.7pt;z-index:251687936;visibility:visible;mso-wrap-style:square;mso-wrap-distance-left:0;mso-wrap-distance-top:0;mso-wrap-distance-right:0;mso-wrap-distance-bottom:0;mso-position-horizontal:absolute;mso-position-horizontal-relative:text;mso-position-vertical:absolute;mso-position-vertical-relative:text" o:gfxdata="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" filled="t">
+              <v:shape w14:anchorId="405ADB5E" id="Conector recto de flecha 45" o:spid="_x0000_s1026" type="#_x0000_t32" style="position:absolute;margin-left:505pt;margin-top:43pt;width:1pt;height:25.7pt;z-index:251687936;visibility:visible;mso-wrap-style:square;mso-wrap-distance-left:0;mso-wrap-distance-top:0;mso-wrap-distance-right:0;mso-wrap-distance-bottom:0;mso-position-horizontal:absolute;mso-position-horizontal-relative:text;mso-position-vertical:absolute;mso-position-vertical-relative:text" o:gfxdata="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" filled="t">
                 <v:stroke joinstyle="miter"/>
                 <w10:wrap type="square"/>
               </v:shape>
@@ -2183,7 +2343,7 @@
           </mc:Choice>
           <mc:Fallback>
             <w:pict>
-              <v:shape w14:anchorId="2876059F" id="Conector recto de flecha 55" o:spid="_x0000_s1026" type="#_x0000_t32" style="position:absolute;margin-left:0;margin-top:68pt;width:506.55pt;height:1pt;z-index:251688960;visibility:visible;mso-wrap-style:square;mso-wrap-distance-left:0;mso-wrap-distance-top:0;mso-wrap-distance-right:0;mso-wrap-distance-bottom:0;mso-position-horizontal:absolute;mso-position-horizontal-relative:text;mso-position-vertical:absolute;mso-position-vertical-relative:text" o:gfxdata="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" filled="t">
+              <v:shape w14:anchorId="352270D2" id="Conector recto de flecha 55" o:spid="_x0000_s1026" type="#_x0000_t32" style="position:absolute;margin-left:0;margin-top:68pt;width:506.55pt;height:1pt;z-index:251688960;visibility:visible;mso-wrap-style:square;mso-wrap-distance-left:0;mso-wrap-distance-top:0;mso-wrap-distance-right:0;mso-wrap-distance-bottom:0;mso-position-horizontal:absolute;mso-position-horizontal-relative:text;mso-position-vertical:absolute;mso-position-vertical-relative:text" o:gfxdata="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" filled="t">
                 <v:stroke joinstyle="miter"/>
                 <w10:wrap type="square"/>
               </v:shape>
@@ -2246,7 +2406,7 @@
           </mc:Choice>
           <mc:Fallback>
             <w:pict>
-              <v:shape w14:anchorId="4F010F16" id="Conector recto de flecha 1" o:spid="_x0000_s1026" type="#_x0000_t32" style="position:absolute;margin-left:0;margin-top:42pt;width:506.55pt;height:1pt;z-index:251689984;visibility:visible;mso-wrap-style:square;mso-wrap-distance-left:0;mso-wrap-distance-top:0;mso-wrap-distance-right:0;mso-wrap-distance-bottom:0;mso-position-horizontal:absolute;mso-position-horizontal-relative:text;mso-position-vertical:absolute;mso-position-vertical-relative:text" o:gfxdata="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" filled="t">
+              <v:shape w14:anchorId="16D60315" id="Conector recto de flecha 1" o:spid="_x0000_s1026" type="#_x0000_t32" style="position:absolute;margin-left:0;margin-top:42pt;width:506.55pt;height:1pt;z-index:251689984;visibility:visible;mso-wrap-style:square;mso-wrap-distance-left:0;mso-wrap-distance-top:0;mso-wrap-distance-right:0;mso-wrap-distance-bottom:0;mso-position-horizontal:absolute;mso-position-horizontal-relative:text;mso-position-vertical:absolute;mso-position-vertical-relative:text" o:gfxdata="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" filled="t">
                 <v:stroke joinstyle="miter"/>
                 <w10:wrap type="square"/>
               </v:shape>
@@ -2309,7 +2469,7 @@
           </mc:Choice>
           <mc:Fallback>
             <w:pict>
-              <v:shape w14:anchorId="011B41DF" id="Conector recto de flecha 60" o:spid="_x0000_s1026" type="#_x0000_t32" style="position:absolute;margin-left:0;margin-top:43pt;width:1pt;height:25.7pt;z-index:251691008;visibility:visible;mso-wrap-style:square;mso-wrap-distance-left:0;mso-wrap-distance-top:0;mso-wrap-distance-right:0;mso-wrap-distance-bottom:0;mso-position-horizontal:absolute;mso-position-horizontal-relative:text;mso-position-vertical:absolute;mso-position-vertical-relative:text" o:gfxdata="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" filled="t">
+              <v:shape w14:anchorId="783B36D9" id="Conector recto de flecha 60" o:spid="_x0000_s1026" type="#_x0000_t32" style="position:absolute;margin-left:0;margin-top:43pt;width:1pt;height:25.7pt;z-index:251691008;visibility:visible;mso-wrap-style:square;mso-wrap-distance-left:0;mso-wrap-distance-top:0;mso-wrap-distance-right:0;mso-wrap-distance-bottom:0;mso-position-horizontal:absolute;mso-position-horizontal-relative:text;mso-position-vertical:absolute;mso-position-vertical-relative:text" o:gfxdata="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" filled="t">
                 <v:stroke joinstyle="miter"/>
                 <w10:wrap type="square"/>
               </v:shape>
@@ -2434,7 +2594,7 @@
           </mc:Choice>
           <mc:Fallback>
             <w:pict>
-              <v:shape w14:anchorId="220CC2F1" id="Conector recto de flecha 4" o:spid="_x0000_s1026" type="#_x0000_t32" style="position:absolute;margin-left:252pt;margin-top:19pt;width:1pt;height:25.65pt;z-index:251667968;visibility:visible;mso-wrap-style:square;mso-wrap-distance-left:0;mso-wrap-distance-top:0;mso-wrap-distance-right:0;mso-wrap-distance-bottom:0;mso-position-horizontal:absolute;mso-position-horizontal-relative:text;mso-position-vertical:absolute;mso-position-vertical-relative:text" o:gfxdata="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" filled="t">
+              <v:shape w14:anchorId="4615566C" id="Conector recto de flecha 4" o:spid="_x0000_s1026" type="#_x0000_t32" style="position:absolute;margin-left:252pt;margin-top:19pt;width:1pt;height:25.65pt;z-index:251667968;visibility:visible;mso-wrap-style:square;mso-wrap-distance-left:0;mso-wrap-distance-top:0;mso-wrap-distance-right:0;mso-wrap-distance-bottom:0;mso-position-horizontal:absolute;mso-position-horizontal-relative:text;mso-position-vertical:absolute;mso-position-vertical-relative:text" o:gfxdata="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" filled="t">
                 <v:stroke joinstyle="miter"/>
                 <w10:wrap type="square"/>
               </v:shape>
@@ -2497,7 +2657,7 @@
           </mc:Choice>
           <mc:Fallback>
             <w:pict>
-              <v:shape w14:anchorId="12BF8FE4" id="Conector recto de flecha 59" o:spid="_x0000_s1026" type="#_x0000_t32" style="position:absolute;margin-left:505pt;margin-top:19pt;width:1pt;height:25.65pt;z-index:251668992;visibility:visible;mso-wrap-style:square;mso-wrap-distance-left:0;mso-wrap-distance-top:0;mso-wrap-distance-right:0;mso-wrap-distance-bottom:0;mso-position-horizontal:absolute;mso-position-horizontal-relative:text;mso-position-vertical:absolute;mso-position-vertical-relative:text" o:gfxdata="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" filled="t">
+              <v:shape w14:anchorId="17D6E4CF" id="Conector recto de flecha 59" o:spid="_x0000_s1026" type="#_x0000_t32" style="position:absolute;margin-left:505pt;margin-top:19pt;width:1pt;height:25.65pt;z-index:251668992;visibility:visible;mso-wrap-style:square;mso-wrap-distance-left:0;mso-wrap-distance-top:0;mso-wrap-distance-right:0;mso-wrap-distance-bottom:0;mso-position-horizontal:absolute;mso-position-horizontal-relative:text;mso-position-vertical:absolute;mso-position-vertical-relative:text" o:gfxdata="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" filled="t">
                 <v:stroke joinstyle="miter"/>
                 <w10:wrap type="square"/>
               </v:shape>
@@ -2560,7 +2720,7 @@
           </mc:Choice>
           <mc:Fallback>
             <w:pict>
-              <v:shape w14:anchorId="10A48EA1" id="Conector recto de flecha 32" o:spid="_x0000_s1026" type="#_x0000_t32" style="position:absolute;margin-left:0;margin-top:19pt;width:506.55pt;height:1pt;z-index:251670016;visibility:visible;mso-wrap-style:square;mso-wrap-distance-left:0;mso-wrap-distance-top:0;mso-wrap-distance-right:0;mso-wrap-distance-bottom:0;mso-position-horizontal:absolute;mso-position-horizontal-relative:text;mso-position-vertical:absolute;mso-position-vertical-relative:text" o:gfxdata="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" filled="t">
+              <v:shape w14:anchorId="1C5FC053" id="Conector recto de flecha 32" o:spid="_x0000_s1026" type="#_x0000_t32" style="position:absolute;margin-left:0;margin-top:19pt;width:506.55pt;height:1pt;z-index:251670016;visibility:visible;mso-wrap-style:square;mso-wrap-distance-left:0;mso-wrap-distance-top:0;mso-wrap-distance-right:0;mso-wrap-distance-bottom:0;mso-position-horizontal:absolute;mso-position-horizontal-relative:text;mso-position-vertical:absolute;mso-position-vertical-relative:text" o:gfxdata="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" filled="t">
                 <v:stroke joinstyle="miter"/>
                 <w10:wrap type="square"/>
               </v:shape>
@@ -2623,7 +2783,7 @@
           </mc:Choice>
           <mc:Fallback>
             <w:pict>
-              <v:shape w14:anchorId="6B5F2DDC" id="Conector recto de flecha 20" o:spid="_x0000_s1026" type="#_x0000_t32" style="position:absolute;margin-left:0;margin-top:19pt;width:1pt;height:25.65pt;z-index:251671040;visibility:visible;mso-wrap-style:square;mso-wrap-distance-left:0;mso-wrap-distance-top:0;mso-wrap-distance-right:0;mso-wrap-distance-bottom:0;mso-position-horizontal:absolute;mso-position-horizontal-relative:text;mso-position-vertical:absolute;mso-position-vertical-relative:text" o:gfxdata="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" filled="t">
+              <v:shape w14:anchorId="1B98E7E1" id="Conector recto de flecha 20" o:spid="_x0000_s1026" type="#_x0000_t32" style="position:absolute;margin-left:0;margin-top:19pt;width:1pt;height:25.65pt;z-index:251671040;visibility:visible;mso-wrap-style:square;mso-wrap-distance-left:0;mso-wrap-distance-top:0;mso-wrap-distance-right:0;mso-wrap-distance-bottom:0;mso-position-horizontal:absolute;mso-position-horizontal-relative:text;mso-position-vertical:absolute;mso-position-vertical-relative:text" o:gfxdata="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" filled="t">
                 <v:stroke joinstyle="miter"/>
                 <w10:wrap type="square"/>
               </v:shape>
@@ -2688,8 +2848,6 @@
         </w:rPr>
         <w:t>00</w:t>
       </w:r>
-      <w:bookmarkStart w:id="0" w:name="_GoBack"/>
-      <w:bookmarkEnd w:id="0"/>
       <w:r>
         <w:rPr>
           <w:rFonts w:ascii="Arial" w:eastAsia="Arial" w:hAnsi="Arial" w:cs="Arial"/>
@@ -2767,7 +2925,7 @@
           </mc:Choice>
           <mc:Fallback>
             <w:pict>
-              <v:shape w14:anchorId="2DD3FFCB" id="Conector recto de flecha 21" o:spid="_x0000_s1026" type="#_x0000_t32" style="position:absolute;margin-left:0;margin-top:6pt;width:506.55pt;height:1pt;z-index:251696128;visibility:visible;mso-wrap-style:square;mso-wrap-distance-left:0;mso-wrap-distance-top:0;mso-wrap-distance-right:0;mso-wrap-distance-bottom:0;mso-position-horizontal:absolute;mso-position-horizontal-relative:text;mso-position-vertical:absolute;mso-position-vertical-relative:text" o:gfxdata="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" filled="t">
+              <v:shape w14:anchorId="6DF878FE" id="Conector recto de flecha 21" o:spid="_x0000_s1026" type="#_x0000_t32" style="position:absolute;margin-left:0;margin-top:6pt;width:506.55pt;height:1pt;z-index:251696128;visibility:visible;mso-wrap-style:square;mso-wrap-distance-left:0;mso-wrap-distance-top:0;mso-wrap-distance-right:0;mso-wrap-distance-bottom:0;mso-position-horizontal:absolute;mso-position-horizontal-relative:text;mso-position-vertical:absolute;mso-position-vertical-relative:text" o:gfxdata="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" filled="t">
                 <v:stroke joinstyle="miter"/>
                 <w10:wrap type="square"/>
               </v:shape>
@@ -2830,7 +2988,7 @@
           </mc:Choice>
           <mc:Fallback>
             <w:pict>
-              <v:shape w14:anchorId="17418832" id="Conector recto de flecha 2" o:spid="_x0000_s1026" type="#_x0000_t32" style="position:absolute;margin-left:0;margin-top:69pt;width:506.55pt;height:1pt;z-index:251697152;visibility:visible;mso-wrap-style:square;mso-wrap-distance-left:0;mso-wrap-distance-top:0;mso-wrap-distance-right:0;mso-wrap-distance-bottom:0;mso-position-horizontal:absolute;mso-position-horizontal-relative:text;mso-position-vertical:absolute;mso-position-vertical-relative:text" o:gfxdata="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" filled="t">
+              <v:shape w14:anchorId="464E1E4C" id="Conector recto de flecha 2" o:spid="_x0000_s1026" type="#_x0000_t32" style="position:absolute;margin-left:0;margin-top:69pt;width:506.55pt;height:1pt;z-index:251697152;visibility:visible;mso-wrap-style:square;mso-wrap-distance-left:0;mso-wrap-distance-top:0;mso-wrap-distance-right:0;mso-wrap-distance-bottom:0;mso-position-horizontal:absolute;mso-position-horizontal-relative:text;mso-position-vertical:absolute;mso-position-vertical-relative:text" o:gfxdata="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" filled="t">
                 <v:stroke joinstyle="miter"/>
                 <w10:wrap type="square"/>
               </v:shape>
@@ -2893,7 +3051,7 @@
           </mc:Choice>
           <mc:Fallback>
             <w:pict>
-              <v:shape w14:anchorId="632FF179" id="Conector recto de flecha 56" o:spid="_x0000_s1026" type="#_x0000_t32" style="position:absolute;margin-left:505pt;margin-top:19pt;width:1pt;height:50.2pt;z-index:251698176;visibility:visible;mso-wrap-style:square;mso-wrap-distance-left:0;mso-wrap-distance-top:0;mso-wrap-distance-right:0;mso-wrap-distance-bottom:0;mso-position-horizontal:absolute;mso-position-horizontal-relative:text;mso-position-vertical:absolute;mso-position-vertical-relative:text" o:gfxdata="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" filled="t">
+              <v:shape w14:anchorId="13A17B14" id="Conector recto de flecha 56" o:spid="_x0000_s1026" type="#_x0000_t32" style="position:absolute;margin-left:505pt;margin-top:19pt;width:1pt;height:50.2pt;z-index:251698176;visibility:visible;mso-wrap-style:square;mso-wrap-distance-left:0;mso-wrap-distance-top:0;mso-wrap-distance-right:0;mso-wrap-distance-bottom:0;mso-position-horizontal:absolute;mso-position-horizontal-relative:text;mso-position-vertical:absolute;mso-position-vertical-relative:text" o:gfxdata="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" filled="t">
                 <v:stroke joinstyle="miter"/>
                 <w10:wrap type="square"/>
               </v:shape>
@@ -2956,7 +3114,7 @@
           </mc:Choice>
           <mc:Fallback>
             <w:pict>
-              <v:shape w14:anchorId="313A0537" id="Conector recto de flecha 47" o:spid="_x0000_s1026" type="#_x0000_t32" style="position:absolute;margin-left:0;margin-top:19pt;width:1pt;height:50.2pt;z-index:251699200;visibility:visible;mso-wrap-style:square;mso-wrap-distance-left:0;mso-wrap-distance-top:0;mso-wrap-distance-right:0;mso-wrap-distance-bottom:0;mso-position-horizontal:absolute;mso-position-horizontal-relative:text;mso-position-vertical:absolute;mso-position-vertical-relative:text" o:gfxdata="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" filled="t">
+              <v:shape w14:anchorId="6557BCF3" id="Conector recto de flecha 47" o:spid="_x0000_s1026" type="#_x0000_t32" style="position:absolute;margin-left:0;margin-top:19pt;width:1pt;height:50.2pt;z-index:251699200;visibility:visible;mso-wrap-style:square;mso-wrap-distance-left:0;mso-wrap-distance-top:0;mso-wrap-distance-right:0;mso-wrap-distance-bottom:0;mso-position-horizontal:absolute;mso-position-horizontal-relative:text;mso-position-vertical:absolute;mso-position-vertical-relative:text" o:gfxdata="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" filled="t">
                 <v:stroke joinstyle="miter"/>
                 <w10:wrap type="square"/>
               </v:shape>
@@ -3019,7 +3177,7 @@
           </mc:Choice>
           <mc:Fallback>
             <w:pict>
-              <v:shape w14:anchorId="6C27B0B7" id="Conector recto de flecha 29" o:spid="_x0000_s1026" type="#_x0000_t32" style="position:absolute;margin-left:0;margin-top:19pt;width:506.55pt;height:1pt;z-index:251700224;visibility:visible;mso-wrap-style:square;mso-wrap-distance-left:0;mso-wrap-distance-top:0;mso-wrap-distance-right:0;mso-wrap-distance-bottom:0;mso-position-horizontal:absolute;mso-position-horizontal-relative:text;mso-position-vertical:absolute;mso-position-vertical-relative:text" o:gfxdata="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" filled="t">
+              <v:shape w14:anchorId="5CE6BADC" id="Conector recto de flecha 29" o:spid="_x0000_s1026" type="#_x0000_t32" style="position:absolute;margin-left:0;margin-top:19pt;width:506.55pt;height:1pt;z-index:251700224;visibility:visible;mso-wrap-style:square;mso-wrap-distance-left:0;mso-wrap-distance-top:0;mso-wrap-distance-right:0;mso-wrap-distance-bottom:0;mso-position-horizontal:absolute;mso-position-horizontal-relative:text;mso-position-vertical:absolute;mso-position-vertical-relative:text" o:gfxdata="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" filled="t">
                 <v:stroke joinstyle="miter"/>
                 <w10:wrap type="square"/>
               </v:shape>
@@ -3027,18 +3185,6 @@
           </mc:Fallback>
         </mc:AlternateContent>
       </w:r>
-    </w:p>
-    <w:p>
-      <w:pPr>
-        <w:widowControl w:val="0"/>
-        <w:spacing w:after="0"/>
-        <w:rPr>
-          <w:rFonts w:ascii="Times New Roman" w:eastAsia="Times New Roman" w:hAnsi="Times New Roman" w:cs="Times New Roman"/>
-          <w:sz w:val="24"/>
-          <w:szCs w:val="24"/>
-          <w:lang w:val="es-CO"/>
-        </w:rPr>
-      </w:pPr>
     </w:p>
     <w:p>
       <w:pPr>

</xml_diff>